<commit_message>
Updated with Assignment 12/13.3
</commit_message>
<xml_diff>
--- a/Assignment 12 & 13.2/Technical User Guide.docx
+++ b/Assignment 12 & 13.2/Technical User Guide.docx
@@ -95,6 +95,7 @@
                                     <w:dataBinding w:prefixMappings="xmlns:ns0='http://schemas.openxmlformats.org/package/2006/metadata/core-properties' xmlns:ns1='http://purl.org/dc/elements/1.1/'" w:xpath="/ns0:coreProperties[1]/ns1:creator[1]" w:storeItemID="{6C3C8BC8-F283-45AE-878A-BAB7291924A1}"/>
                                     <w:text/>
                                   </w:sdtPr>
+                                  <w:sdtEndPr/>
                                   <w:sdtContent>
                                     <w:r>
                                       <w:rPr>
@@ -384,6 +385,7 @@
                                     <w:dataBinding w:prefixMappings="xmlns:ns0='http://schemas.microsoft.com/office/2006/coverPageProps'" w:xpath="/ns0:CoverPageProperties[1]/ns0:Abstract[1]" w:storeItemID="{55AF091B-3C7A-41E3-B477-F2FDAA23CFDA}"/>
                                     <w:text/>
                                   </w:sdtPr>
+                                  <w:sdtEndPr/>
                                   <w:sdtContent>
                                     <w:r>
                                       <w:rPr>
@@ -1344,10 +1346,7 @@
       </w:pPr>
       <w:r>
         <w:lastRenderedPageBreak/>
-        <w:t>Fault 2</w:t>
-      </w:r>
-      <w:r>
-        <w:t>;</w:t>
+        <w:t>Fault 2;</w:t>
       </w:r>
     </w:p>
     <w:p>
@@ -1358,7 +1357,15 @@
         <w:t xml:space="preserve"> H</w:t>
       </w:r>
       <w:r>
-        <w:t xml:space="preserve">e reports that when he starts the computer, he receives the NTldr is missing error. </w:t>
+        <w:t xml:space="preserve">e reports that when he starts the computer, he receives the </w:t>
+      </w:r>
+      <w:proofErr w:type="spellStart"/>
+      <w:r>
+        <w:t>NTldr</w:t>
+      </w:r>
+      <w:proofErr w:type="spellEnd"/>
+      <w:r>
+        <w:t xml:space="preserve"> is missing error. </w:t>
       </w:r>
     </w:p>
     <w:p>
@@ -1376,8 +1383,13 @@
       <w:r>
         <w:t xml:space="preserve">what </w:t>
       </w:r>
-      <w:r>
-        <w:t>NTldr means</w:t>
+      <w:proofErr w:type="spellStart"/>
+      <w:r>
+        <w:t>NTldr</w:t>
+      </w:r>
+      <w:proofErr w:type="spellEnd"/>
+      <w:r>
+        <w:t xml:space="preserve"> means</w:t>
       </w:r>
       <w:r>
         <w:t xml:space="preserve"> and use that information to fix the problem.</w:t>
@@ -1651,13 +1663,7 @@
       </w:pPr>
       <w:r>
         <w:lastRenderedPageBreak/>
-        <w:t xml:space="preserve">Fault </w:t>
-      </w:r>
-      <w:r>
-        <w:t>3</w:t>
-      </w:r>
-      <w:r>
-        <w:t>;</w:t>
+        <w:t>Fault 3;</w:t>
       </w:r>
     </w:p>
     <w:p>
@@ -2204,7 +2210,15 @@
     </w:p>
     <w:p>
       <w:r>
-        <w:t>Ms Tracey Moffat is experiencing some abnormal problem that seem to be intermittent. She first reports that her Windows 7 P.C keeps freezing and she is told to reboot the system, it works fine for a while but still freezes. She also has reported on another occasion that she keeps getting error that are flagged as “CRC” or “Cyclic Redundancy Error” and some of her files are missing, unreadable or corrupt.</w:t>
+        <w:t xml:space="preserve">Ms Tracey </w:t>
+      </w:r>
+      <w:proofErr w:type="spellStart"/>
+      <w:r>
+        <w:t>Moffat</w:t>
+      </w:r>
+      <w:proofErr w:type="spellEnd"/>
+      <w:r>
+        <w:t xml:space="preserve"> is experiencing some abnormal problem that seem to be intermittent. She first reports that her Windows 7 P.C keeps freezing and she is told to reboot the system, it works fine for a while but still freezes. She also has reported on another occasion that she keeps getting error that are flagged as “CRC” or “Cyclic Redundancy Error” and some of her files are missing, unreadable or corrupt.</w:t>
       </w:r>
       <w:r>
         <w:t xml:space="preserve"> It also takes “forever” or is impossible to enter some files and folders.</w:t>
@@ -2263,10 +2277,7 @@
         <w:t>Hard Drive data corrupt.</w:t>
       </w:r>
       <w:r>
-        <w:t xml:space="preserve"> </w:t>
-      </w:r>
-      <w:r>
-        <w:t>(Microsoft Support)</w:t>
+        <w:t xml:space="preserve"> (Microsoft Support)</w:t>
       </w:r>
     </w:p>
     <w:p>
@@ -2835,19 +2846,7 @@
           <w:sz w:val="20"/>
           <w:szCs w:val="20"/>
         </w:rPr>
-        <w:t>advanced</w:t>
-      </w:r>
-      <w:r>
-        <w:rPr>
-          <w:rStyle w:val="ui"/>
-          <w:rFonts w:ascii="Segoe UI" w:hAnsi="Segoe UI" w:cs="Segoe UI"/>
-          <w:b/>
-          <w:bCs/>
-          <w:color w:val="505050"/>
-          <w:sz w:val="20"/>
-          <w:szCs w:val="20"/>
-        </w:rPr>
-        <w:t xml:space="preserve"> system settings</w:t>
+        <w:t>advanced system settings</w:t>
       </w:r>
       <w:r>
         <w:rPr>
@@ -3239,19 +3238,7 @@
           <w:sz w:val="20"/>
           <w:szCs w:val="20"/>
         </w:rPr>
-        <w:t>automatically</w:t>
-      </w:r>
-      <w:r>
-        <w:rPr>
-          <w:rStyle w:val="ui"/>
-          <w:rFonts w:ascii="Segoe UI" w:hAnsi="Segoe UI" w:cs="Segoe UI"/>
-          <w:b/>
-          <w:bCs/>
-          <w:color w:val="505050"/>
-          <w:sz w:val="20"/>
-          <w:szCs w:val="20"/>
-        </w:rPr>
-        <w:t xml:space="preserve"> manage paging file size for all drives</w:t>
+        <w:t>automatically manage paging file size for all drives</w:t>
       </w:r>
       <w:r>
         <w:rPr>
@@ -3881,19 +3868,12 @@
       </w:r>
     </w:p>
     <w:p>
-      <w:r>
-        <w:t>This is often seen as the most useful of all resource as its information and help provided to you directly from the manufacturer. This normally means that the information you gain from this resource is always correct and you may even be able to take advantage of manufacturer forums to ask them directly about your problem.</w:t>
-      </w:r>
-      <w:r>
-        <w:t xml:space="preserve"> The main downside to this form of resource though is that it’s often limited and you often find that people do not use the devices you are having a problem with in the exact way the manufacturer intended. There is also the problem that many manufacturers do not update their websites for long periods of time and only include a digital version of a </w:t>
-      </w:r>
-      <w:r>
-        <w:t>manual</w:t>
-      </w:r>
-      <w:r>
-        <w:t xml:space="preserve"> (more below) for the device.</w:t>
-      </w:r>
-    </w:p>
+      <w:bookmarkStart w:id="0" w:name="_GoBack"/>
+      <w:r>
+        <w:t>This is often seen as the most useful of all resource as its information and help provided to you directly from the manufacturer. This normally means that the information you gain from this resource is always correct and you may even be able to take advantage of manufacturer forums to ask them directly about your problem. The main downside to this form of resource though is that it’s often limited and you often find that people do not use the devices you are having a problem with in the exact way the manufacturer intended. There is also the problem that many manufacturers do not update their websites for long periods of time and only include a digital version of a manual (more below) for the device.</w:t>
+      </w:r>
+    </w:p>
+    <w:bookmarkEnd w:id="0"/>
     <w:p>
       <w:pPr>
         <w:pStyle w:val="Heading1"/>
@@ -3951,8 +3931,6 @@
       <w:r>
         <w:t>The only time you should really trust forums is when there are a lot of documented cases of the fix working and you should always ensure you back up and save all you can before attempting a fix found via a forum resource.</w:t>
       </w:r>
-      <w:bookmarkStart w:id="0" w:name="_GoBack"/>
-      <w:bookmarkEnd w:id="0"/>
     </w:p>
     <w:sectPr>
       <w:headerReference w:type="default" r:id="rId10"/>
@@ -4031,7 +4009,7 @@
           <w:rPr>
             <w:noProof/>
           </w:rPr>
-          <w:t>9</w:t>
+          <w:t>10</w:t>
         </w:r>
         <w:r>
           <w:rPr>
@@ -5336,7 +5314,7 @@
 </file>
 
 <file path=customXml/itemProps1.xml><?xml version="1.0" encoding="utf-8"?>
-<ds:datastoreItem xmlns:ds="http://schemas.openxmlformats.org/officeDocument/2006/customXml" ds:itemID="{BCC23E78-D5D8-4EC2-A927-EDF410288EB7}">
+<ds:datastoreItem xmlns:ds="http://schemas.openxmlformats.org/officeDocument/2006/customXml" ds:itemID="{F48D5AD7-4C08-47E8-A52B-61AB5196141F}">
   <ds:schemaRefs>
     <ds:schemaRef ds:uri="http://schemas.openxmlformats.org/officeDocument/2006/bibliography"/>
   </ds:schemaRefs>

</xml_diff>